<commit_message>
Kev Save Doc Working 13/11
</commit_message>
<xml_diff>
--- a/src/assets/Template.docx
+++ b/src/assets/Template.docx
@@ -6,18 +6,7 @@
       <w:pPr>
         <w:pStyle w:val="BodyStyle"/>
       </w:pPr>
-      <w:r>
-        <w:fldChar w:fldCharType="begin"/>
-      </w:r>
-      <w:r>
-        <w:instrText xml:space="preserve"> TOC \o "1-2" \h \z \u </w:instrText>
-      </w:r>
-      <w:r>
-        <w:fldChar w:fldCharType="separate"/>
-      </w:r>
-      <w:r>
-        <w:fldChar w:fldCharType="end"/>
-      </w:r>
+      <w:fldSimple w:instr=" TOC \o &quot;1-2&quot; \h \z \u "/>
       <w:r>
         <w:rPr>
           <w:noProof/>
@@ -10368,19 +10357,6 @@
 </file>
 
 <file path=customXml/item1.xml><?xml version="1.0" encoding="utf-8"?>
-<?mso-contentType ?>
-<FormTemplates xmlns="http://schemas.microsoft.com/sharepoint/v3/contenttype/forms">
-  <Display>DocumentLibraryForm</Display>
-  <Edit>DocumentLibraryForm</Edit>
-  <New>DocumentLibraryForm</New>
-</FormTemplates>
-</file>
-
-<file path=customXml/item2.xml><?xml version="1.0" encoding="utf-8"?>
-<b:Sources xmlns:b="http://schemas.openxmlformats.org/officeDocument/2006/bibliography" xmlns="http://schemas.openxmlformats.org/officeDocument/2006/bibliography" SelectedStyle="/APASixthEditionOfficeOnline.xsl" StyleName="APA" Version="6"/>
-</file>
-
-<file path=customXml/item3.xml><?xml version="1.0" encoding="utf-8"?>
 <p:properties xmlns:p="http://schemas.microsoft.com/office/2006/metadata/properties" xmlns:xsi="http://www.w3.org/2001/XMLSchema-instance" xmlns:pc="http://schemas.microsoft.com/office/infopath/2007/PartnerControls">
   <documentManagement>
     <TaxCatchAll xmlns="c0789f30-979e-497b-8344-faefb3987540" xsi:nil="true"/>
@@ -10389,6 +10365,19 @@
     </lcf76f155ced4ddcb4097134ff3c332f>
   </documentManagement>
 </p:properties>
+</file>
+
+<file path=customXml/item2.xml><?xml version="1.0" encoding="utf-8"?>
+<b:Sources xmlns:b="http://schemas.openxmlformats.org/officeDocument/2006/bibliography" xmlns="http://schemas.openxmlformats.org/officeDocument/2006/bibliography" SelectedStyle="/APASixthEditionOfficeOnline.xsl" StyleName="APA" Version="6"/>
+</file>
+
+<file path=customXml/item3.xml><?xml version="1.0" encoding="utf-8"?>
+<?mso-contentType ?>
+<FormTemplates xmlns="http://schemas.microsoft.com/sharepoint/v3/contenttype/forms">
+  <Display>DocumentLibraryForm</Display>
+  <Edit>DocumentLibraryForm</Edit>
+  <New>DocumentLibraryForm</New>
+</FormTemplates>
 </file>
 
 <file path=customXml/item4.xml><?xml version="1.0" encoding="utf-8"?>
@@ -10641,9 +10630,12 @@
 </file>
 
 <file path=customXml/itemProps1.xml><?xml version="1.0" encoding="utf-8"?>
-<ds:datastoreItem xmlns:ds="http://schemas.openxmlformats.org/officeDocument/2006/customXml" ds:itemID="{8755120E-120F-492C-8F62-4A444EBFBADE}">
+<ds:datastoreItem xmlns:ds="http://schemas.openxmlformats.org/officeDocument/2006/customXml" ds:itemID="{45E0443C-4F90-4629-97D7-B1DE713ED804}">
   <ds:schemaRefs>
-    <ds:schemaRef ds:uri="http://schemas.microsoft.com/sharepoint/v3/contenttype/forms"/>
+    <ds:schemaRef ds:uri="http://schemas.microsoft.com/office/2006/metadata/properties"/>
+    <ds:schemaRef ds:uri="http://schemas.microsoft.com/office/infopath/2007/PartnerControls"/>
+    <ds:schemaRef ds:uri="c0789f30-979e-497b-8344-faefb3987540"/>
+    <ds:schemaRef ds:uri="df76e320-99cb-4a11-b59f-8bf32867ab70"/>
   </ds:schemaRefs>
 </ds:datastoreItem>
 </file>
@@ -10657,12 +10649,9 @@
 </file>
 
 <file path=customXml/itemProps3.xml><?xml version="1.0" encoding="utf-8"?>
-<ds:datastoreItem xmlns:ds="http://schemas.openxmlformats.org/officeDocument/2006/customXml" ds:itemID="{45E0443C-4F90-4629-97D7-B1DE713ED804}">
+<ds:datastoreItem xmlns:ds="http://schemas.openxmlformats.org/officeDocument/2006/customXml" ds:itemID="{8755120E-120F-492C-8F62-4A444EBFBADE}">
   <ds:schemaRefs>
-    <ds:schemaRef ds:uri="http://schemas.microsoft.com/office/2006/metadata/properties"/>
-    <ds:schemaRef ds:uri="http://schemas.microsoft.com/office/infopath/2007/PartnerControls"/>
-    <ds:schemaRef ds:uri="c0789f30-979e-497b-8344-faefb3987540"/>
-    <ds:schemaRef ds:uri="df76e320-99cb-4a11-b59f-8bf32867ab70"/>
+    <ds:schemaRef ds:uri="http://schemas.microsoft.com/sharepoint/v3/contenttype/forms"/>
   </ds:schemaRefs>
 </ds:datastoreItem>
 </file>

</xml_diff>